<commit_message>
ajust other cv thing
</commit_message>
<xml_diff>
--- a/src/assets/curriculo_lucas.docx
+++ b/src/assets/curriculo_lucas.docx
@@ -132,7 +132,7 @@
           <w:color w:val="000000"/>
           <w:sz w:val="22"/>
         </w:rPr>
-        <w:t>Lucaskepler.com</w:t>
+        <w:t>https://lucaskepler.netlify.app</w:t>
       </w:r>
     </w:p>
     <w:p>
@@ -328,23 +328,13 @@
           <w:sz w:val="36"/>
         </w:rPr>
       </w:pPr>
-      <w:proofErr w:type="spellStart"/>
       <w:r>
         <w:rPr>
           <w:rFonts w:ascii="PT Sans Narrow" w:eastAsia="PT Sans Narrow" w:hAnsi="PT Sans Narrow" w:cs="PT Sans Narrow"/>
           <w:color w:val="000000"/>
           <w:sz w:val="32"/>
         </w:rPr>
-        <w:t>Fockink</w:t>
-      </w:r>
-      <w:proofErr w:type="spellEnd"/>
-      <w:r>
-        <w:rPr>
-          <w:rFonts w:ascii="PT Sans Narrow" w:eastAsia="PT Sans Narrow" w:hAnsi="PT Sans Narrow" w:cs="PT Sans Narrow"/>
-          <w:color w:val="000000"/>
-          <w:sz w:val="32"/>
-        </w:rPr>
-        <w:t xml:space="preserve"> </w:t>
+        <w:t xml:space="preserve">Fockink </w:t>
       </w:r>
       <w:r>
         <w:rPr>
@@ -597,23 +587,13 @@
           <w:sz w:val="22"/>
         </w:rPr>
       </w:pPr>
-      <w:proofErr w:type="spellStart"/>
-      <w:r>
-        <w:rPr>
-          <w:rFonts w:ascii="Open Sans" w:eastAsia="Open Sans" w:hAnsi="Open Sans" w:cs="Open Sans"/>
-          <w:color w:val="000000"/>
-          <w:sz w:val="22"/>
-        </w:rPr>
-        <w:t>Fockink</w:t>
-      </w:r>
-      <w:proofErr w:type="spellEnd"/>
-      <w:r>
-        <w:rPr>
-          <w:rFonts w:ascii="Open Sans" w:eastAsia="Open Sans" w:hAnsi="Open Sans" w:cs="Open Sans"/>
-          <w:color w:val="000000"/>
-          <w:sz w:val="22"/>
-        </w:rPr>
-        <w:t xml:space="preserve"> – Estagiário na área de tecnologia da informação, realizando atendimentos na infraestrutura da empresa, e trabalhando junto a equipe de desenvolvimento, realizando tarefas de QA e Design (27/06/2022 </w:t>
+      <w:r>
+        <w:rPr>
+          <w:rFonts w:ascii="Open Sans" w:eastAsia="Open Sans" w:hAnsi="Open Sans" w:cs="Open Sans"/>
+          <w:color w:val="000000"/>
+          <w:sz w:val="22"/>
+        </w:rPr>
+        <w:t xml:space="preserve">Fockink – Estagiário na área de tecnologia da informação, realizando atendimentos na infraestrutura da empresa, e trabalhando junto a equipe de desenvolvimento, realizando tarefas de QA e Design (27/06/2022 </w:t>
       </w:r>
       <w:r>
         <w:rPr>
@@ -756,19 +736,19 @@
         <w:rPr>
           <w:rFonts w:ascii="Calibri" w:eastAsia="Times New Roman" w:hAnsi="Calibri" w:cs="Calibri"/>
           <w:kern w:val="0"/>
-          <w14:ligatures w14:val="none"/>
-        </w:rPr>
-      </w:pPr>
-      <w:proofErr w:type="spellStart"/>
-      <w:r>
-        <w:rPr>
-          <w:rFonts w:ascii="Calibri" w:eastAsia="Times New Roman" w:hAnsi="Calibri" w:cs="Calibri"/>
-          <w:kern w:val="0"/>
+          <w:lang w:val="en-US"/>
+          <w14:ligatures w14:val="none"/>
+        </w:rPr>
+      </w:pPr>
+      <w:r>
+        <w:rPr>
+          <w:rFonts w:ascii="Calibri" w:eastAsia="Times New Roman" w:hAnsi="Calibri" w:cs="Calibri"/>
+          <w:kern w:val="0"/>
+          <w:lang w:val="en-US"/>
           <w14:ligatures w14:val="none"/>
         </w:rPr>
         <w:t>NumPy</w:t>
       </w:r>
-      <w:proofErr w:type="spellEnd"/>
     </w:p>
     <w:p>
       <w:pPr>
@@ -777,13 +757,15 @@
         <w:rPr>
           <w:rFonts w:ascii="Calibri" w:eastAsia="Times New Roman" w:hAnsi="Calibri" w:cs="Calibri"/>
           <w:kern w:val="0"/>
-          <w14:ligatures w14:val="none"/>
-        </w:rPr>
-      </w:pPr>
-      <w:r>
-        <w:rPr>
-          <w:rFonts w:ascii="Calibri" w:eastAsia="Times New Roman" w:hAnsi="Calibri" w:cs="Calibri"/>
-          <w:kern w:val="0"/>
+          <w:lang w:val="en-US"/>
+          <w14:ligatures w14:val="none"/>
+        </w:rPr>
+      </w:pPr>
+      <w:r>
+        <w:rPr>
+          <w:rFonts w:ascii="Calibri" w:eastAsia="Times New Roman" w:hAnsi="Calibri" w:cs="Calibri"/>
+          <w:kern w:val="0"/>
+          <w:lang w:val="en-US"/>
           <w14:ligatures w14:val="none"/>
         </w:rPr>
         <w:t>Pandas</w:t>
@@ -796,19 +778,19 @@
         <w:rPr>
           <w:rFonts w:ascii="Calibri" w:eastAsia="Times New Roman" w:hAnsi="Calibri" w:cs="Calibri"/>
           <w:kern w:val="0"/>
-          <w14:ligatures w14:val="none"/>
-        </w:rPr>
-      </w:pPr>
-      <w:proofErr w:type="spellStart"/>
-      <w:r>
-        <w:rPr>
-          <w:rFonts w:ascii="Calibri" w:eastAsia="Times New Roman" w:hAnsi="Calibri" w:cs="Calibri"/>
-          <w:kern w:val="0"/>
+          <w:lang w:val="en-US"/>
+          <w14:ligatures w14:val="none"/>
+        </w:rPr>
+      </w:pPr>
+      <w:r>
+        <w:rPr>
+          <w:rFonts w:ascii="Calibri" w:eastAsia="Times New Roman" w:hAnsi="Calibri" w:cs="Calibri"/>
+          <w:kern w:val="0"/>
+          <w:lang w:val="en-US"/>
           <w14:ligatures w14:val="none"/>
         </w:rPr>
         <w:t>Streamlit</w:t>
       </w:r>
-      <w:proofErr w:type="spellEnd"/>
     </w:p>
     <w:p>
       <w:pPr>
@@ -817,26 +799,27 @@
         <w:rPr>
           <w:rFonts w:ascii="Calibri" w:eastAsia="Times New Roman" w:hAnsi="Calibri" w:cs="Calibri"/>
           <w:kern w:val="0"/>
-          <w14:ligatures w14:val="none"/>
-        </w:rPr>
-      </w:pPr>
-      <w:proofErr w:type="spellStart"/>
-      <w:r>
-        <w:rPr>
-          <w:rFonts w:ascii="Calibri" w:eastAsia="Times New Roman" w:hAnsi="Calibri" w:cs="Calibri"/>
-          <w:kern w:val="0"/>
+          <w:lang w:val="en-US"/>
+          <w14:ligatures w14:val="none"/>
+        </w:rPr>
+      </w:pPr>
+      <w:r>
+        <w:rPr>
+          <w:rFonts w:ascii="Calibri" w:eastAsia="Times New Roman" w:hAnsi="Calibri" w:cs="Calibri"/>
+          <w:kern w:val="0"/>
+          <w:lang w:val="en-US"/>
           <w14:ligatures w14:val="none"/>
         </w:rPr>
         <w:t>Plotly</w:t>
       </w:r>
-      <w:proofErr w:type="spellEnd"/>
-    </w:p>
-    <w:p>
-      <w:pPr>
-        <w:spacing w:after="0" w:line="240" w:lineRule="auto"/>
-        <w:rPr>
-          <w:rFonts w:ascii="Calibri" w:eastAsia="Times New Roman" w:hAnsi="Calibri" w:cs="Calibri"/>
-          <w:kern w:val="0"/>
+    </w:p>
+    <w:p>
+      <w:pPr>
+        <w:spacing w:after="0" w:line="240" w:lineRule="auto"/>
+        <w:rPr>
+          <w:rFonts w:ascii="Calibri" w:eastAsia="Times New Roman" w:hAnsi="Calibri" w:cs="Calibri"/>
+          <w:kern w:val="0"/>
+          <w:lang w:val="en-US"/>
           <w14:ligatures w14:val="none"/>
         </w:rPr>
       </w:pPr>
@@ -846,6 +829,7 @@
           <w:b/>
           <w:bCs/>
           <w:kern w:val="0"/>
+          <w:lang w:val="en-US"/>
           <w14:ligatures w14:val="none"/>
         </w:rPr>
         <w:t>Desenvolvimento Mobile:</w:t>
@@ -857,64 +841,38 @@
         <w:rPr>
           <w:rFonts w:ascii="Calibri" w:eastAsia="Times New Roman" w:hAnsi="Calibri" w:cs="Calibri"/>
           <w:kern w:val="0"/>
-          <w14:ligatures w14:val="none"/>
-        </w:rPr>
-      </w:pPr>
-      <w:r>
-        <w:rPr>
-          <w:rFonts w:ascii="Calibri" w:eastAsia="Times New Roman" w:hAnsi="Calibri" w:cs="Calibri"/>
-          <w:kern w:val="0"/>
+          <w:lang w:val="en-US"/>
+          <w14:ligatures w14:val="none"/>
+        </w:rPr>
+      </w:pPr>
+      <w:r>
+        <w:rPr>
+          <w:rFonts w:ascii="Calibri" w:eastAsia="Times New Roman" w:hAnsi="Calibri" w:cs="Calibri"/>
+          <w:kern w:val="0"/>
+          <w:lang w:val="en-US"/>
+          <w14:ligatures w14:val="none"/>
+        </w:rPr>
+        <w:t xml:space="preserve">      React Native</w:t>
+      </w:r>
+    </w:p>
+    <w:p>
+      <w:pPr>
+        <w:spacing w:after="0" w:line="240" w:lineRule="auto"/>
+        <w:rPr>
+          <w:rFonts w:ascii="Calibri" w:eastAsia="Times New Roman" w:hAnsi="Calibri" w:cs="Calibri"/>
+          <w:kern w:val="0"/>
+          <w14:ligatures w14:val="none"/>
+        </w:rPr>
+      </w:pPr>
+      <w:r>
+        <w:rPr>
+          <w:rFonts w:ascii="Calibri" w:eastAsia="Times New Roman" w:hAnsi="Calibri" w:cs="Calibri"/>
+          <w:kern w:val="0"/>
+          <w:lang w:val="en-US"/>
           <w14:ligatures w14:val="none"/>
         </w:rPr>
         <w:t xml:space="preserve">      </w:t>
       </w:r>
-      <w:proofErr w:type="spellStart"/>
-      <w:r>
-        <w:rPr>
-          <w:rFonts w:ascii="Calibri" w:eastAsia="Times New Roman" w:hAnsi="Calibri" w:cs="Calibri"/>
-          <w:kern w:val="0"/>
-          <w14:ligatures w14:val="none"/>
-        </w:rPr>
-        <w:t>React</w:t>
-      </w:r>
-      <w:proofErr w:type="spellEnd"/>
-      <w:r>
-        <w:rPr>
-          <w:rFonts w:ascii="Calibri" w:eastAsia="Times New Roman" w:hAnsi="Calibri" w:cs="Calibri"/>
-          <w:kern w:val="0"/>
-          <w14:ligatures w14:val="none"/>
-        </w:rPr>
-        <w:t xml:space="preserve"> </w:t>
-      </w:r>
-      <w:proofErr w:type="spellStart"/>
-      <w:r>
-        <w:rPr>
-          <w:rFonts w:ascii="Calibri" w:eastAsia="Times New Roman" w:hAnsi="Calibri" w:cs="Calibri"/>
-          <w:kern w:val="0"/>
-          <w14:ligatures w14:val="none"/>
-        </w:rPr>
-        <w:t>Native</w:t>
-      </w:r>
-      <w:proofErr w:type="spellEnd"/>
-    </w:p>
-    <w:p>
-      <w:pPr>
-        <w:spacing w:after="0" w:line="240" w:lineRule="auto"/>
-        <w:rPr>
-          <w:rFonts w:ascii="Calibri" w:eastAsia="Times New Roman" w:hAnsi="Calibri" w:cs="Calibri"/>
-          <w:kern w:val="0"/>
-          <w14:ligatures w14:val="none"/>
-        </w:rPr>
-      </w:pPr>
-      <w:r>
-        <w:rPr>
-          <w:rFonts w:ascii="Calibri" w:eastAsia="Times New Roman" w:hAnsi="Calibri" w:cs="Calibri"/>
-          <w:kern w:val="0"/>
-          <w14:ligatures w14:val="none"/>
-        </w:rPr>
-        <w:t xml:space="preserve">      </w:t>
-      </w:r>
-      <w:proofErr w:type="spellStart"/>
       <w:r>
         <w:rPr>
           <w:rFonts w:ascii="Calibri" w:eastAsia="Times New Roman" w:hAnsi="Calibri" w:cs="Calibri"/>
@@ -923,7 +881,6 @@
         </w:rPr>
         <w:t>NativeWind</w:t>
       </w:r>
-      <w:proofErr w:type="spellEnd"/>
     </w:p>
     <w:p>
       <w:pPr>
@@ -972,7 +929,6 @@
         </w:rPr>
         <w:t xml:space="preserve">      </w:t>
       </w:r>
-      <w:proofErr w:type="spellStart"/>
       <w:r>
         <w:rPr>
           <w:rFonts w:ascii="Calibri" w:eastAsia="Times New Roman" w:hAnsi="Calibri" w:cs="Calibri"/>
@@ -981,35 +937,24 @@
         </w:rPr>
         <w:t>React</w:t>
       </w:r>
-      <w:proofErr w:type="spellEnd"/>
-    </w:p>
-    <w:p>
-      <w:pPr>
-        <w:spacing w:after="0" w:line="240" w:lineRule="auto"/>
-        <w:rPr>
-          <w:rFonts w:ascii="Calibri" w:eastAsia="Times New Roman" w:hAnsi="Calibri" w:cs="Calibri"/>
-          <w:kern w:val="0"/>
-          <w14:ligatures w14:val="none"/>
-        </w:rPr>
-      </w:pPr>
-      <w:r>
-        <w:rPr>
-          <w:rFonts w:ascii="Calibri" w:eastAsia="Times New Roman" w:hAnsi="Calibri" w:cs="Calibri"/>
-          <w:kern w:val="0"/>
-          <w14:ligatures w14:val="none"/>
-        </w:rPr>
-        <w:t xml:space="preserve">      </w:t>
-      </w:r>
-      <w:proofErr w:type="spellStart"/>
-      <w:r>
-        <w:rPr>
-          <w:rFonts w:ascii="Calibri" w:eastAsia="Times New Roman" w:hAnsi="Calibri" w:cs="Calibri"/>
-          <w:kern w:val="0"/>
-          <w14:ligatures w14:val="none"/>
-        </w:rPr>
-        <w:t>TailwindCss</w:t>
-      </w:r>
-      <w:proofErr w:type="spellEnd"/>
+    </w:p>
+    <w:p>
+      <w:pPr>
+        <w:spacing w:after="0" w:line="240" w:lineRule="auto"/>
+        <w:rPr>
+          <w:rFonts w:ascii="Calibri" w:eastAsia="Times New Roman" w:hAnsi="Calibri" w:cs="Calibri"/>
+          <w:kern w:val="0"/>
+          <w14:ligatures w14:val="none"/>
+        </w:rPr>
+      </w:pPr>
+      <w:r>
+        <w:rPr>
+          <w:rFonts w:ascii="Calibri" w:eastAsia="Times New Roman" w:hAnsi="Calibri" w:cs="Calibri"/>
+          <w:kern w:val="0"/>
+          <w14:ligatures w14:val="none"/>
+        </w:rPr>
+        <w:t xml:space="preserve">      TailwindCss</w:t>
+      </w:r>
     </w:p>
     <w:p>
       <w:pPr>
@@ -1104,33 +1049,83 @@
           <w:color w:val="695D46"/>
           <w:sz w:val="22"/>
         </w:rPr>
-        <w:t xml:space="preserve">– Curso disponibilizado pela </w:t>
-      </w:r>
-      <w:proofErr w:type="spellStart"/>
+        <w:t>– Curso disponibilizado pela Origamid, com a carga hor</w:t>
+      </w:r>
+      <w:r>
+        <w:rPr>
+          <w:rFonts w:ascii="Open Sans" w:eastAsia="Open Sans" w:hAnsi="Open Sans" w:cs="Open Sans"/>
+          <w:color w:val="695D46"/>
+          <w:sz w:val="22"/>
+        </w:rPr>
+        <w:t>ária de 30 horas.</w:t>
+      </w:r>
+    </w:p>
+    <w:p>
+      <w:pPr>
+        <w:spacing w:before="120" w:after="0" w:line="288" w:lineRule="auto"/>
+        <w:rPr>
+          <w:rFonts w:ascii="Open Sans" w:eastAsia="Open Sans" w:hAnsi="Open Sans" w:cs="Open Sans"/>
+          <w:color w:val="695D46"/>
+          <w:sz w:val="22"/>
+        </w:rPr>
+      </w:pPr>
+      <w:r>
+        <w:rPr>
+          <w:rFonts w:ascii="Open Sans" w:eastAsia="Open Sans" w:hAnsi="Open Sans" w:cs="Open Sans"/>
+          <w:color w:val="695D46"/>
+          <w:sz w:val="22"/>
+        </w:rPr>
+        <w:t xml:space="preserve">UI Design para iniciantes </w:t>
+      </w:r>
       <w:r>
         <w:rPr>
           <w:rFonts w:ascii="Calibri" w:eastAsia="Calibri" w:hAnsi="Calibri" w:cs="Calibri"/>
           <w:color w:val="695D46"/>
           <w:sz w:val="22"/>
         </w:rPr>
-        <w:t>Origamid</w:t>
-      </w:r>
-      <w:proofErr w:type="spellEnd"/>
+        <w:t>– Curso disponibilizado pela Origamid, com a carga hor</w:t>
+      </w:r>
+      <w:r>
+        <w:rPr>
+          <w:rFonts w:ascii="Open Sans" w:eastAsia="Open Sans" w:hAnsi="Open Sans" w:cs="Open Sans"/>
+          <w:color w:val="695D46"/>
+          <w:sz w:val="22"/>
+        </w:rPr>
+        <w:t>ária de 34 horas.</w:t>
+      </w:r>
+    </w:p>
+    <w:p>
+      <w:pPr>
+        <w:spacing w:before="120" w:after="0" w:line="288" w:lineRule="auto"/>
+        <w:rPr>
+          <w:rFonts w:ascii="Open Sans" w:eastAsia="Open Sans" w:hAnsi="Open Sans" w:cs="Open Sans"/>
+          <w:color w:val="695D46"/>
+          <w:sz w:val="22"/>
+        </w:rPr>
+      </w:pPr>
+      <w:r>
+        <w:rPr>
+          <w:rFonts w:ascii="Open Sans" w:eastAsia="Open Sans" w:hAnsi="Open Sans" w:cs="Open Sans"/>
+          <w:color w:val="695D46"/>
+          <w:sz w:val="22"/>
+        </w:rPr>
+        <w:t xml:space="preserve">Adobe XD </w:t>
+      </w:r>
       <w:r>
         <w:rPr>
           <w:rFonts w:ascii="Calibri" w:eastAsia="Calibri" w:hAnsi="Calibri" w:cs="Calibri"/>
           <w:color w:val="695D46"/>
           <w:sz w:val="22"/>
         </w:rPr>
-        <w:t>, com a carga hor</w:t>
-      </w:r>
-      <w:r>
-        <w:rPr>
-          <w:rFonts w:ascii="Open Sans" w:eastAsia="Open Sans" w:hAnsi="Open Sans" w:cs="Open Sans"/>
-          <w:color w:val="695D46"/>
-          <w:sz w:val="22"/>
-        </w:rPr>
-        <w:t>ária de 30 horas.</w:t>
+        <w:t>– Curso disponibilizado pela Origamid, com a carga hor</w:t>
+      </w:r>
+      <w:r>
+        <w:rPr>
+          <w:rFonts w:ascii="Open Sans" w:eastAsia="Open Sans" w:hAnsi="Open Sans" w:cs="Open Sans"/>
+          <w:color w:val="695D46"/>
+          <w:sz w:val="22"/>
+        </w:rPr>
+        <w:t>ária de 6 horas.</w:t>
       </w:r>
     </w:p>
     <w:p>
@@ -1148,41 +1143,7 @@
           <w:color w:val="695D46"/>
           <w:sz w:val="22"/>
         </w:rPr>
-        <w:t xml:space="preserve">UI Design para iniciantes </w:t>
-      </w:r>
-      <w:r>
-        <w:rPr>
-          <w:rFonts w:ascii="Calibri" w:eastAsia="Calibri" w:hAnsi="Calibri" w:cs="Calibri"/>
-          <w:color w:val="695D46"/>
-          <w:sz w:val="22"/>
-        </w:rPr>
-        <w:t xml:space="preserve">– Curso disponibilizado pela </w:t>
-      </w:r>
-      <w:proofErr w:type="spellStart"/>
-      <w:r>
-        <w:rPr>
-          <w:rFonts w:ascii="Calibri" w:eastAsia="Calibri" w:hAnsi="Calibri" w:cs="Calibri"/>
-          <w:color w:val="695D46"/>
-          <w:sz w:val="22"/>
-        </w:rPr>
-        <w:t>Origamid</w:t>
-      </w:r>
-      <w:proofErr w:type="spellEnd"/>
-      <w:r>
-        <w:rPr>
-          <w:rFonts w:ascii="Calibri" w:eastAsia="Calibri" w:hAnsi="Calibri" w:cs="Calibri"/>
-          <w:color w:val="695D46"/>
-          <w:sz w:val="22"/>
-        </w:rPr>
-        <w:t>, com a carga hor</w:t>
-      </w:r>
-      <w:r>
-        <w:rPr>
-          <w:rFonts w:ascii="Open Sans" w:eastAsia="Open Sans" w:hAnsi="Open Sans" w:cs="Open Sans"/>
-          <w:color w:val="695D46"/>
-          <w:sz w:val="22"/>
-        </w:rPr>
-        <w:t>ária de 34 horas.</w:t>
+        <w:t>Grafana (2023): Dashboards Gerenciais + Monitoramento – Curso disponibilizado pelo Professor Leonardo Adonis, juntamente com a Squad Hub. Com a carga horária de 2.5 horas.</w:t>
       </w:r>
     </w:p>
     <w:p>
@@ -1200,141 +1161,7 @@
           <w:color w:val="695D46"/>
           <w:sz w:val="22"/>
         </w:rPr>
-        <w:t xml:space="preserve">Adobe XD </w:t>
-      </w:r>
-      <w:r>
-        <w:rPr>
-          <w:rFonts w:ascii="Calibri" w:eastAsia="Calibri" w:hAnsi="Calibri" w:cs="Calibri"/>
-          <w:color w:val="695D46"/>
-          <w:sz w:val="22"/>
-        </w:rPr>
-        <w:t xml:space="preserve">– Curso disponibilizado pela </w:t>
-      </w:r>
-      <w:proofErr w:type="spellStart"/>
-      <w:r>
-        <w:rPr>
-          <w:rFonts w:ascii="Calibri" w:eastAsia="Calibri" w:hAnsi="Calibri" w:cs="Calibri"/>
-          <w:color w:val="695D46"/>
-          <w:sz w:val="22"/>
-        </w:rPr>
-        <w:t>Origamid</w:t>
-      </w:r>
-      <w:proofErr w:type="spellEnd"/>
-      <w:r>
-        <w:rPr>
-          <w:rFonts w:ascii="Calibri" w:eastAsia="Calibri" w:hAnsi="Calibri" w:cs="Calibri"/>
-          <w:color w:val="695D46"/>
-          <w:sz w:val="22"/>
-        </w:rPr>
-        <w:t>, com a carga hor</w:t>
-      </w:r>
-      <w:r>
-        <w:rPr>
-          <w:rFonts w:ascii="Open Sans" w:eastAsia="Open Sans" w:hAnsi="Open Sans" w:cs="Open Sans"/>
-          <w:color w:val="695D46"/>
-          <w:sz w:val="22"/>
-        </w:rPr>
-        <w:t>ária de 6 horas.</w:t>
-      </w:r>
-    </w:p>
-    <w:p>
-      <w:pPr>
-        <w:spacing w:before="120" w:after="0" w:line="288" w:lineRule="auto"/>
-        <w:rPr>
-          <w:rFonts w:ascii="Open Sans" w:eastAsia="Open Sans" w:hAnsi="Open Sans" w:cs="Open Sans"/>
-          <w:color w:val="695D46"/>
-          <w:sz w:val="22"/>
-        </w:rPr>
-      </w:pPr>
-      <w:proofErr w:type="spellStart"/>
-      <w:r>
-        <w:rPr>
-          <w:rFonts w:ascii="Open Sans" w:eastAsia="Open Sans" w:hAnsi="Open Sans" w:cs="Open Sans"/>
-          <w:color w:val="695D46"/>
-          <w:sz w:val="22"/>
-        </w:rPr>
-        <w:t>Grafana</w:t>
-      </w:r>
-      <w:proofErr w:type="spellEnd"/>
-      <w:r>
-        <w:rPr>
-          <w:rFonts w:ascii="Open Sans" w:eastAsia="Open Sans" w:hAnsi="Open Sans" w:cs="Open Sans"/>
-          <w:color w:val="695D46"/>
-          <w:sz w:val="22"/>
-        </w:rPr>
-        <w:t xml:space="preserve"> (2023): Dashboards Gerenciais + Monitoramento – Curso disponibilizado pelo Professor Leonardo Adonis, juntamente com a </w:t>
-      </w:r>
-      <w:proofErr w:type="spellStart"/>
-      <w:r>
-        <w:rPr>
-          <w:rFonts w:ascii="Open Sans" w:eastAsia="Open Sans" w:hAnsi="Open Sans" w:cs="Open Sans"/>
-          <w:color w:val="695D46"/>
-          <w:sz w:val="22"/>
-        </w:rPr>
-        <w:t>Squad</w:t>
-      </w:r>
-      <w:proofErr w:type="spellEnd"/>
-      <w:r>
-        <w:rPr>
-          <w:rFonts w:ascii="Open Sans" w:eastAsia="Open Sans" w:hAnsi="Open Sans" w:cs="Open Sans"/>
-          <w:color w:val="695D46"/>
-          <w:sz w:val="22"/>
-        </w:rPr>
-        <w:t xml:space="preserve"> Hub. Com a carga horária de 2.5 horas.</w:t>
-      </w:r>
-    </w:p>
-    <w:p>
-      <w:pPr>
-        <w:spacing w:before="120" w:after="0" w:line="288" w:lineRule="auto"/>
-        <w:rPr>
-          <w:rFonts w:ascii="Open Sans" w:eastAsia="Open Sans" w:hAnsi="Open Sans" w:cs="Open Sans"/>
-          <w:color w:val="695D46"/>
-          <w:sz w:val="22"/>
-        </w:rPr>
-      </w:pPr>
-      <w:r>
-        <w:rPr>
-          <w:rFonts w:ascii="Open Sans" w:eastAsia="Open Sans" w:hAnsi="Open Sans" w:cs="Open Sans"/>
-          <w:color w:val="695D46"/>
-          <w:sz w:val="22"/>
-        </w:rPr>
-        <w:t xml:space="preserve">Certificação AZ-900 Microsoft Azure Fundamentals 2023 – Curso disponibilizado pelo Professor </w:t>
-      </w:r>
-      <w:proofErr w:type="spellStart"/>
-      <w:r>
-        <w:rPr>
-          <w:rFonts w:ascii="Open Sans" w:eastAsia="Open Sans" w:hAnsi="Open Sans" w:cs="Open Sans"/>
-          <w:color w:val="695D46"/>
-          <w:sz w:val="22"/>
-        </w:rPr>
-        <w:t>Andre</w:t>
-      </w:r>
-      <w:proofErr w:type="spellEnd"/>
-      <w:r>
-        <w:rPr>
-          <w:rFonts w:ascii="Open Sans" w:eastAsia="Open Sans" w:hAnsi="Open Sans" w:cs="Open Sans"/>
-          <w:color w:val="695D46"/>
-          <w:sz w:val="22"/>
-        </w:rPr>
-        <w:t xml:space="preserve"> </w:t>
-      </w:r>
-      <w:proofErr w:type="spellStart"/>
-      <w:r>
-        <w:rPr>
-          <w:rFonts w:ascii="Open Sans" w:eastAsia="Open Sans" w:hAnsi="Open Sans" w:cs="Open Sans"/>
-          <w:color w:val="695D46"/>
-          <w:sz w:val="22"/>
-        </w:rPr>
-        <w:t>Lacono</w:t>
-      </w:r>
-      <w:proofErr w:type="spellEnd"/>
-      <w:r>
-        <w:rPr>
-          <w:rFonts w:ascii="Open Sans" w:eastAsia="Open Sans" w:hAnsi="Open Sans" w:cs="Open Sans"/>
-          <w:color w:val="695D46"/>
-          <w:sz w:val="22"/>
-        </w:rPr>
-        <w:t>. Com a carga horária de 4.5 horas.</w:t>
+        <w:t>Certificação AZ-900 Microsoft Azure Fundamentals 2023 – Curso disponibilizado pelo Professor Andre Lacono. Com a carga horária de 4.5 horas.</w:t>
       </w:r>
     </w:p>
     <w:p>
@@ -2287,6 +2114,29 @@
       <w:bCs/>
     </w:rPr>
   </w:style>
+  <w:style w:type="character" w:styleId="Hyperlink">
+    <w:name w:val="Hyperlink"/>
+    <w:basedOn w:val="Fontepargpadro"/>
+    <w:uiPriority w:val="99"/>
+    <w:unhideWhenUsed/>
+    <w:rsid w:val="009D6AA8"/>
+    <w:rPr>
+      <w:color w:val="467886" w:themeColor="hyperlink"/>
+      <w:u w:val="single"/>
+    </w:rPr>
+  </w:style>
+  <w:style w:type="character" w:styleId="MenoPendente">
+    <w:name w:val="Unresolved Mention"/>
+    <w:basedOn w:val="Fontepargpadro"/>
+    <w:uiPriority w:val="99"/>
+    <w:semiHidden/>
+    <w:unhideWhenUsed/>
+    <w:rsid w:val="009D6AA8"/>
+    <w:rPr>
+      <w:color w:val="605E5C"/>
+      <w:shd w:val="clear" w:color="auto" w:fill="E1DFDD"/>
+    </w:rPr>
+  </w:style>
 </w:styles>
 </file>
 

</xml_diff>